<commit_message>
added component diagram and sprint report to project plan
</commit_message>
<xml_diff>
--- a/docs/Project Plan.docx
+++ b/docs/Project Plan.docx
@@ -3001,6 +3001,280 @@
         <w:t>Design Specification</w:t>
       </w:r>
     </w:p>
+    <w:p>
+      <w:r>
+        <w:rPr>
+          <w:noProof/>
+        </w:rPr>
+        <w:drawing>
+          <wp:inline distT="0" distB="0" distL="0" distR="0" wp14:anchorId="7687BD99" wp14:editId="68533D52">
+            <wp:extent cx="5943600" cy="3359150"/>
+            <wp:effectExtent l="0" t="0" r="0" b="0"/>
+            <wp:docPr id="1611157991" name="Picture 2" descr="A screenshot of a computer screen&#10;&#10;Description automatically generated"/>
+            <wp:cNvGraphicFramePr>
+              <a:graphicFrameLocks xmlns:a="http://schemas.openxmlformats.org/drawingml/2006/main" noChangeAspect="1"/>
+            </wp:cNvGraphicFramePr>
+            <a:graphic xmlns:a="http://schemas.openxmlformats.org/drawingml/2006/main">
+              <a:graphicData uri="http://schemas.openxmlformats.org/drawingml/2006/picture">
+                <pic:pic xmlns:pic="http://schemas.openxmlformats.org/drawingml/2006/picture">
+                  <pic:nvPicPr>
+                    <pic:cNvPr id="1611157991" name="Picture 2" descr="A screenshot of a computer screen&#10;&#10;Description automatically generated"/>
+                    <pic:cNvPicPr/>
+                  </pic:nvPicPr>
+                  <pic:blipFill>
+                    <a:blip r:embed="rId6">
+                      <a:extLst>
+                        <a:ext uri="{28A0092B-C50C-407E-A947-70E740481C1C}">
+                          <a14:useLocalDpi xmlns:a14="http://schemas.microsoft.com/office/drawing/2010/main" val="0"/>
+                        </a:ext>
+                      </a:extLst>
+                    </a:blip>
+                    <a:stretch>
+                      <a:fillRect/>
+                    </a:stretch>
+                  </pic:blipFill>
+                  <pic:spPr>
+                    <a:xfrm>
+                      <a:off x="0" y="0"/>
+                      <a:ext cx="5943600" cy="3359150"/>
+                    </a:xfrm>
+                    <a:prstGeom prst="rect">
+                      <a:avLst/>
+                    </a:prstGeom>
+                  </pic:spPr>
+                </pic:pic>
+              </a:graphicData>
+            </a:graphic>
+          </wp:inline>
+        </w:drawing>
+      </w:r>
+    </w:p>
+    <w:p>
+      <w:pPr>
+        <w:spacing w:line="259" w:lineRule="auto"/>
+      </w:pPr>
+      <w:r>
+        <w:br w:type="page"/>
+      </w:r>
+    </w:p>
+    <w:p>
+      <w:pPr>
+        <w:pStyle w:val="Heading1"/>
+      </w:pPr>
+      <w:r>
+        <w:lastRenderedPageBreak/>
+        <w:t>Sprint Report: Milestone 1</w:t>
+      </w:r>
+    </w:p>
+    <w:p>
+      <w:pPr>
+        <w:pStyle w:val="Heading2"/>
+      </w:pPr>
+    </w:p>
+    <w:p>
+      <w:pPr>
+        <w:pStyle w:val="Heading2"/>
+      </w:pPr>
+      <w:r>
+        <w:t>Nathanael Ostheller</w:t>
+      </w:r>
+    </w:p>
+    <w:p>
+      <w:pPr>
+        <w:pStyle w:val="ListParagraph"/>
+        <w:numPr>
+          <w:ilvl w:val="0"/>
+          <w:numId w:val="2"/>
+        </w:numPr>
+      </w:pPr>
+      <w:r>
+        <w:t>Created Condition Enumerated Class</w:t>
+      </w:r>
+    </w:p>
+    <w:p>
+      <w:pPr>
+        <w:pStyle w:val="ListParagraph"/>
+        <w:numPr>
+          <w:ilvl w:val="0"/>
+          <w:numId w:val="2"/>
+        </w:numPr>
+      </w:pPr>
+      <w:r>
+        <w:t>Created Image Selection Code for GUI</w:t>
+      </w:r>
+    </w:p>
+    <w:p>
+      <w:pPr>
+        <w:pStyle w:val="ListParagraph"/>
+        <w:numPr>
+          <w:ilvl w:val="1"/>
+          <w:numId w:val="2"/>
+        </w:numPr>
+      </w:pPr>
+      <w:r>
+        <w:t>Integrated Image Support into Creature Class</w:t>
+      </w:r>
+    </w:p>
+    <w:p>
+      <w:pPr>
+        <w:pStyle w:val="ListParagraph"/>
+        <w:numPr>
+          <w:ilvl w:val="0"/>
+          <w:numId w:val="2"/>
+        </w:numPr>
+      </w:pPr>
+      <w:r>
+        <w:t>Added Scroll Bar to Creature Manager</w:t>
+      </w:r>
+    </w:p>
+    <w:p>
+      <w:pPr>
+        <w:pStyle w:val="ListParagraph"/>
+        <w:numPr>
+          <w:ilvl w:val="0"/>
+          <w:numId w:val="2"/>
+        </w:numPr>
+      </w:pPr>
+      <w:r>
+        <w:t>Created Requirements Specification</w:t>
+      </w:r>
+    </w:p>
+    <w:p>
+      <w:pPr>
+        <w:pStyle w:val="ListParagraph"/>
+        <w:numPr>
+          <w:ilvl w:val="0"/>
+          <w:numId w:val="2"/>
+        </w:numPr>
+      </w:pPr>
+      <w:r>
+        <w:t>Created Component Diagram</w:t>
+      </w:r>
+    </w:p>
+    <w:p>
+      <w:pPr>
+        <w:pStyle w:val="ListParagraph"/>
+        <w:numPr>
+          <w:ilvl w:val="0"/>
+          <w:numId w:val="2"/>
+        </w:numPr>
+      </w:pPr>
+      <w:r>
+        <w:t>Code Review and Exporting</w:t>
+      </w:r>
+    </w:p>
+    <w:p>
+      <w:pPr>
+        <w:pStyle w:val="Heading2"/>
+      </w:pPr>
+      <w:r>
+        <w:t>Darin Hardie</w:t>
+      </w:r>
+    </w:p>
+    <w:p>
+      <w:pPr>
+        <w:pStyle w:val="ListParagraph"/>
+        <w:numPr>
+          <w:ilvl w:val="0"/>
+          <w:numId w:val="3"/>
+        </w:numPr>
+      </w:pPr>
+      <w:r>
+        <w:t>Setup GUI System</w:t>
+      </w:r>
+    </w:p>
+    <w:p>
+      <w:pPr>
+        <w:pStyle w:val="ListParagraph"/>
+        <w:numPr>
+          <w:ilvl w:val="0"/>
+          <w:numId w:val="3"/>
+        </w:numPr>
+      </w:pPr>
+      <w:r>
+        <w:t>GUI Integrations</w:t>
+      </w:r>
+    </w:p>
+    <w:p>
+      <w:pPr>
+        <w:pStyle w:val="ListParagraph"/>
+        <w:numPr>
+          <w:ilvl w:val="0"/>
+          <w:numId w:val="3"/>
+        </w:numPr>
+      </w:pPr>
+      <w:r>
+        <w:t>Creature Manager Application Class</w:t>
+      </w:r>
+    </w:p>
+    <w:p>
+      <w:pPr>
+        <w:pStyle w:val="Heading2"/>
+      </w:pPr>
+      <w:r>
+        <w:t>Will Walker</w:t>
+      </w:r>
+    </w:p>
+    <w:p>
+      <w:pPr>
+        <w:pStyle w:val="ListParagraph"/>
+        <w:numPr>
+          <w:ilvl w:val="0"/>
+          <w:numId w:val="4"/>
+        </w:numPr>
+      </w:pPr>
+      <w:r>
+        <w:t>Basic GUI Wireframes</w:t>
+      </w:r>
+    </w:p>
+    <w:p>
+      <w:pPr>
+        <w:pStyle w:val="ListParagraph"/>
+        <w:numPr>
+          <w:ilvl w:val="0"/>
+          <w:numId w:val="4"/>
+        </w:numPr>
+      </w:pPr>
+      <w:r>
+        <w:t>Creature Class Implementation</w:t>
+      </w:r>
+    </w:p>
+    <w:p>
+      <w:pPr>
+        <w:pStyle w:val="ListParagraph"/>
+        <w:numPr>
+          <w:ilvl w:val="0"/>
+          <w:numId w:val="4"/>
+        </w:numPr>
+      </w:pPr>
+      <w:r>
+        <w:t>Creature Class Functions</w:t>
+      </w:r>
+    </w:p>
+    <w:p>
+      <w:pPr>
+        <w:pStyle w:val="ListParagraph"/>
+        <w:numPr>
+          <w:ilvl w:val="0"/>
+          <w:numId w:val="4"/>
+        </w:numPr>
+      </w:pPr>
+      <w:r>
+        <w:t>Creature Dao and Implementation</w:t>
+      </w:r>
+    </w:p>
+    <w:p>
+      <w:pPr>
+        <w:pStyle w:val="ListParagraph"/>
+        <w:numPr>
+          <w:ilvl w:val="0"/>
+          <w:numId w:val="4"/>
+        </w:numPr>
+      </w:pPr>
+      <w:r>
+        <w:t>Save and Load Functionality</w:t>
+      </w:r>
+    </w:p>
     <w:sectPr>
       <w:pgSz w:w="12240" w:h="15840"/>
       <w:pgMar w:top="1440" w:right="1440" w:bottom="1440" w:left="1440" w:header="720" w:footer="720" w:gutter="0"/>
@@ -3016,7 +3290,7 @@
   <w:abstractNum w:abstractNumId="0" w15:restartNumberingAfterBreak="0">
     <w:nsid w:val="45CF6832"/>
     <w:multiLevelType w:val="hybridMultilevel"/>
-    <w:tmpl w:val="28DABC6C"/>
+    <w:tmpl w:val="CED0B24C"/>
     <w:lvl w:ilvl="0" w:tplc="04090001">
       <w:start w:val="1"/>
       <w:numFmt w:val="bullet"/>
@@ -3029,7 +3303,7 @@
         <w:rFonts w:ascii="Symbol" w:hAnsi="Symbol" w:hint="default"/>
       </w:rPr>
     </w:lvl>
-    <w:lvl w:ilvl="1" w:tplc="04090003" w:tentative="1">
+    <w:lvl w:ilvl="1" w:tplc="04090003">
       <w:start w:val="1"/>
       <w:numFmt w:val="bullet"/>
       <w:lvlText w:val="o"/>
@@ -3239,11 +3513,243 @@
       </w:rPr>
     </w:lvl>
   </w:abstractNum>
+  <w:abstractNum w:abstractNumId="2" w15:restartNumberingAfterBreak="0">
+    <w:nsid w:val="6B1A1346"/>
+    <w:multiLevelType w:val="hybridMultilevel"/>
+    <w:tmpl w:val="4FF00E30"/>
+    <w:lvl w:ilvl="0" w:tplc="04090001">
+      <w:start w:val="1"/>
+      <w:numFmt w:val="bullet"/>
+      <w:lvlText w:val=""/>
+      <w:lvlJc w:val="left"/>
+      <w:pPr>
+        <w:ind w:left="720" w:hanging="360"/>
+      </w:pPr>
+      <w:rPr>
+        <w:rFonts w:ascii="Symbol" w:hAnsi="Symbol" w:hint="default"/>
+      </w:rPr>
+    </w:lvl>
+    <w:lvl w:ilvl="1" w:tplc="04090003" w:tentative="1">
+      <w:start w:val="1"/>
+      <w:numFmt w:val="bullet"/>
+      <w:lvlText w:val="o"/>
+      <w:lvlJc w:val="left"/>
+      <w:pPr>
+        <w:ind w:left="1440" w:hanging="360"/>
+      </w:pPr>
+      <w:rPr>
+        <w:rFonts w:ascii="Courier New" w:hAnsi="Courier New" w:cs="Courier New" w:hint="default"/>
+      </w:rPr>
+    </w:lvl>
+    <w:lvl w:ilvl="2" w:tplc="04090005" w:tentative="1">
+      <w:start w:val="1"/>
+      <w:numFmt w:val="bullet"/>
+      <w:lvlText w:val=""/>
+      <w:lvlJc w:val="left"/>
+      <w:pPr>
+        <w:ind w:left="2160" w:hanging="360"/>
+      </w:pPr>
+      <w:rPr>
+        <w:rFonts w:ascii="Wingdings" w:hAnsi="Wingdings" w:hint="default"/>
+      </w:rPr>
+    </w:lvl>
+    <w:lvl w:ilvl="3" w:tplc="04090001" w:tentative="1">
+      <w:start w:val="1"/>
+      <w:numFmt w:val="bullet"/>
+      <w:lvlText w:val=""/>
+      <w:lvlJc w:val="left"/>
+      <w:pPr>
+        <w:ind w:left="2880" w:hanging="360"/>
+      </w:pPr>
+      <w:rPr>
+        <w:rFonts w:ascii="Symbol" w:hAnsi="Symbol" w:hint="default"/>
+      </w:rPr>
+    </w:lvl>
+    <w:lvl w:ilvl="4" w:tplc="04090003" w:tentative="1">
+      <w:start w:val="1"/>
+      <w:numFmt w:val="bullet"/>
+      <w:lvlText w:val="o"/>
+      <w:lvlJc w:val="left"/>
+      <w:pPr>
+        <w:ind w:left="3600" w:hanging="360"/>
+      </w:pPr>
+      <w:rPr>
+        <w:rFonts w:ascii="Courier New" w:hAnsi="Courier New" w:cs="Courier New" w:hint="default"/>
+      </w:rPr>
+    </w:lvl>
+    <w:lvl w:ilvl="5" w:tplc="04090005" w:tentative="1">
+      <w:start w:val="1"/>
+      <w:numFmt w:val="bullet"/>
+      <w:lvlText w:val=""/>
+      <w:lvlJc w:val="left"/>
+      <w:pPr>
+        <w:ind w:left="4320" w:hanging="360"/>
+      </w:pPr>
+      <w:rPr>
+        <w:rFonts w:ascii="Wingdings" w:hAnsi="Wingdings" w:hint="default"/>
+      </w:rPr>
+    </w:lvl>
+    <w:lvl w:ilvl="6" w:tplc="04090001" w:tentative="1">
+      <w:start w:val="1"/>
+      <w:numFmt w:val="bullet"/>
+      <w:lvlText w:val=""/>
+      <w:lvlJc w:val="left"/>
+      <w:pPr>
+        <w:ind w:left="5040" w:hanging="360"/>
+      </w:pPr>
+      <w:rPr>
+        <w:rFonts w:ascii="Symbol" w:hAnsi="Symbol" w:hint="default"/>
+      </w:rPr>
+    </w:lvl>
+    <w:lvl w:ilvl="7" w:tplc="04090003" w:tentative="1">
+      <w:start w:val="1"/>
+      <w:numFmt w:val="bullet"/>
+      <w:lvlText w:val="o"/>
+      <w:lvlJc w:val="left"/>
+      <w:pPr>
+        <w:ind w:left="5760" w:hanging="360"/>
+      </w:pPr>
+      <w:rPr>
+        <w:rFonts w:ascii="Courier New" w:hAnsi="Courier New" w:cs="Courier New" w:hint="default"/>
+      </w:rPr>
+    </w:lvl>
+    <w:lvl w:ilvl="8" w:tplc="04090005" w:tentative="1">
+      <w:start w:val="1"/>
+      <w:numFmt w:val="bullet"/>
+      <w:lvlText w:val=""/>
+      <w:lvlJc w:val="left"/>
+      <w:pPr>
+        <w:ind w:left="6480" w:hanging="360"/>
+      </w:pPr>
+      <w:rPr>
+        <w:rFonts w:ascii="Wingdings" w:hAnsi="Wingdings" w:hint="default"/>
+      </w:rPr>
+    </w:lvl>
+  </w:abstractNum>
+  <w:abstractNum w:abstractNumId="3" w15:restartNumberingAfterBreak="0">
+    <w:nsid w:val="73F84D84"/>
+    <w:multiLevelType w:val="hybridMultilevel"/>
+    <w:tmpl w:val="0952CEA2"/>
+    <w:lvl w:ilvl="0" w:tplc="04090001">
+      <w:start w:val="1"/>
+      <w:numFmt w:val="bullet"/>
+      <w:lvlText w:val=""/>
+      <w:lvlJc w:val="left"/>
+      <w:pPr>
+        <w:ind w:left="720" w:hanging="360"/>
+      </w:pPr>
+      <w:rPr>
+        <w:rFonts w:ascii="Symbol" w:hAnsi="Symbol" w:hint="default"/>
+      </w:rPr>
+    </w:lvl>
+    <w:lvl w:ilvl="1" w:tplc="04090003" w:tentative="1">
+      <w:start w:val="1"/>
+      <w:numFmt w:val="bullet"/>
+      <w:lvlText w:val="o"/>
+      <w:lvlJc w:val="left"/>
+      <w:pPr>
+        <w:ind w:left="1440" w:hanging="360"/>
+      </w:pPr>
+      <w:rPr>
+        <w:rFonts w:ascii="Courier New" w:hAnsi="Courier New" w:cs="Courier New" w:hint="default"/>
+      </w:rPr>
+    </w:lvl>
+    <w:lvl w:ilvl="2" w:tplc="04090005" w:tentative="1">
+      <w:start w:val="1"/>
+      <w:numFmt w:val="bullet"/>
+      <w:lvlText w:val=""/>
+      <w:lvlJc w:val="left"/>
+      <w:pPr>
+        <w:ind w:left="2160" w:hanging="360"/>
+      </w:pPr>
+      <w:rPr>
+        <w:rFonts w:ascii="Wingdings" w:hAnsi="Wingdings" w:hint="default"/>
+      </w:rPr>
+    </w:lvl>
+    <w:lvl w:ilvl="3" w:tplc="04090001" w:tentative="1">
+      <w:start w:val="1"/>
+      <w:numFmt w:val="bullet"/>
+      <w:lvlText w:val=""/>
+      <w:lvlJc w:val="left"/>
+      <w:pPr>
+        <w:ind w:left="2880" w:hanging="360"/>
+      </w:pPr>
+      <w:rPr>
+        <w:rFonts w:ascii="Symbol" w:hAnsi="Symbol" w:hint="default"/>
+      </w:rPr>
+    </w:lvl>
+    <w:lvl w:ilvl="4" w:tplc="04090003" w:tentative="1">
+      <w:start w:val="1"/>
+      <w:numFmt w:val="bullet"/>
+      <w:lvlText w:val="o"/>
+      <w:lvlJc w:val="left"/>
+      <w:pPr>
+        <w:ind w:left="3600" w:hanging="360"/>
+      </w:pPr>
+      <w:rPr>
+        <w:rFonts w:ascii="Courier New" w:hAnsi="Courier New" w:cs="Courier New" w:hint="default"/>
+      </w:rPr>
+    </w:lvl>
+    <w:lvl w:ilvl="5" w:tplc="04090005" w:tentative="1">
+      <w:start w:val="1"/>
+      <w:numFmt w:val="bullet"/>
+      <w:lvlText w:val=""/>
+      <w:lvlJc w:val="left"/>
+      <w:pPr>
+        <w:ind w:left="4320" w:hanging="360"/>
+      </w:pPr>
+      <w:rPr>
+        <w:rFonts w:ascii="Wingdings" w:hAnsi="Wingdings" w:hint="default"/>
+      </w:rPr>
+    </w:lvl>
+    <w:lvl w:ilvl="6" w:tplc="04090001" w:tentative="1">
+      <w:start w:val="1"/>
+      <w:numFmt w:val="bullet"/>
+      <w:lvlText w:val=""/>
+      <w:lvlJc w:val="left"/>
+      <w:pPr>
+        <w:ind w:left="5040" w:hanging="360"/>
+      </w:pPr>
+      <w:rPr>
+        <w:rFonts w:ascii="Symbol" w:hAnsi="Symbol" w:hint="default"/>
+      </w:rPr>
+    </w:lvl>
+    <w:lvl w:ilvl="7" w:tplc="04090003" w:tentative="1">
+      <w:start w:val="1"/>
+      <w:numFmt w:val="bullet"/>
+      <w:lvlText w:val="o"/>
+      <w:lvlJc w:val="left"/>
+      <w:pPr>
+        <w:ind w:left="5760" w:hanging="360"/>
+      </w:pPr>
+      <w:rPr>
+        <w:rFonts w:ascii="Courier New" w:hAnsi="Courier New" w:cs="Courier New" w:hint="default"/>
+      </w:rPr>
+    </w:lvl>
+    <w:lvl w:ilvl="8" w:tplc="04090005" w:tentative="1">
+      <w:start w:val="1"/>
+      <w:numFmt w:val="bullet"/>
+      <w:lvlText w:val=""/>
+      <w:lvlJc w:val="left"/>
+      <w:pPr>
+        <w:ind w:left="6480" w:hanging="360"/>
+      </w:pPr>
+      <w:rPr>
+        <w:rFonts w:ascii="Wingdings" w:hAnsi="Wingdings" w:hint="default"/>
+      </w:rPr>
+    </w:lvl>
+  </w:abstractNum>
   <w:num w:numId="1" w16cid:durableId="1229878354">
     <w:abstractNumId w:val="1"/>
   </w:num>
   <w:num w:numId="2" w16cid:durableId="1388842833">
     <w:abstractNumId w:val="0"/>
+  </w:num>
+  <w:num w:numId="3" w16cid:durableId="506142447">
+    <w:abstractNumId w:val="2"/>
+  </w:num>
+  <w:num w:numId="4" w16cid:durableId="1779058601">
+    <w:abstractNumId w:val="3"/>
   </w:num>
 </w:numbering>
 </file>

</xml_diff>